<commit_message>
Added comments and feedback
</commit_message>
<xml_diff>
--- a/Literature Reviews/Literature Reviews - Not Commented.docx
+++ b/Literature Reviews/Literature Reviews - Not Commented.docx
@@ -1,6 +1,6 @@
 
 <file path=word/document.xml><?xml version="1.0" encoding="utf-8"?>
-<w:document xmlns:wpc="http://schemas.microsoft.com/office/word/2010/wordprocessingCanvas" xmlns:cx="http://schemas.microsoft.com/office/drawing/2014/chartex" xmlns:cx1="http://schemas.microsoft.com/office/drawing/2015/9/8/chartex" xmlns:cx2="http://schemas.microsoft.com/office/drawing/2015/10/21/chartex" xmlns:cx3="http://schemas.microsoft.com/office/drawing/2016/5/9/chartex" xmlns:cx4="http://schemas.microsoft.com/office/drawing/2016/5/10/chartex" xmlns:cx5="http://schemas.microsoft.com/office/drawing/2016/5/11/chartex" xmlns:mc="http://schemas.openxmlformats.org/markup-compatibility/2006" xmlns:o="urn:schemas-microsoft-com:office:office" xmlns:r="http://schemas.openxmlformats.org/officeDocument/2006/relationships" xmlns:m="http://schemas.openxmlformats.org/officeDocument/2006/math" xmlns:v="urn:schemas-microsoft-com:vml" xmlns:wp14="http://schemas.microsoft.com/office/word/2010/wordprocessingDrawing" xmlns:wp="http://schemas.openxmlformats.org/drawingml/2006/wordprocessingDrawing" xmlns:w10="urn:schemas-microsoft-com:office:word" xmlns:w="http://schemas.openxmlformats.org/wordprocessingml/2006/main" xmlns:w14="http://schemas.microsoft.com/office/word/2010/wordml" xmlns:w15="http://schemas.microsoft.com/office/word/2012/wordml" xmlns:w16se="http://schemas.microsoft.com/office/word/2015/wordml/symex" xmlns:wpg="http://schemas.microsoft.com/office/word/2010/wordprocessingGroup" xmlns:wpi="http://schemas.microsoft.com/office/word/2010/wordprocessingInk" xmlns:wne="http://schemas.microsoft.com/office/word/2006/wordml" xmlns:wps="http://schemas.microsoft.com/office/word/2010/wordprocessingShape" mc:Ignorable="w14 w15 w16se wp14">
+<w:document xmlns:wpc="http://schemas.microsoft.com/office/word/2010/wordprocessingCanvas" xmlns:mo="http://schemas.microsoft.com/office/mac/office/2008/main" xmlns:mc="http://schemas.openxmlformats.org/markup-compatibility/2006" xmlns:mv="urn:schemas-microsoft-com:mac:vml" xmlns:o="urn:schemas-microsoft-com:office:office" xmlns:r="http://schemas.openxmlformats.org/officeDocument/2006/relationships" xmlns:m="http://schemas.openxmlformats.org/officeDocument/2006/math" xmlns:v="urn:schemas-microsoft-com:vml" xmlns:wp14="http://schemas.microsoft.com/office/word/2010/wordprocessingDrawing" xmlns:wp="http://schemas.openxmlformats.org/drawingml/2006/wordprocessingDrawing" xmlns:w10="urn:schemas-microsoft-com:office:word" xmlns:w="http://schemas.openxmlformats.org/wordprocessingml/2006/main" xmlns:w14="http://schemas.microsoft.com/office/word/2010/wordml" xmlns:w15="http://schemas.microsoft.com/office/word/2012/wordml" xmlns:wpg="http://schemas.microsoft.com/office/word/2010/wordprocessingGroup" xmlns:wpi="http://schemas.microsoft.com/office/word/2010/wordprocessingInk" xmlns:wne="http://schemas.microsoft.com/office/word/2006/wordml" xmlns:wps="http://schemas.microsoft.com/office/word/2010/wordprocessingShape" mc:Ignorable="w14 w15 wp14">
   <w:body>
     <w:p>
       <w:r>
@@ -80,10 +80,10 @@
       <w:r>
         <w:rPr>
           <w:noProof/>
-          <w:lang w:eastAsia="en-GB"/>
+          <w:lang w:val="en-US"/>
         </w:rPr>
         <w:drawing>
-          <wp:anchor distT="0" distB="0" distL="114300" distR="114300" simplePos="0" relativeHeight="251658240" behindDoc="1" locked="0" layoutInCell="1" allowOverlap="1">
+          <wp:anchor distT="0" distB="0" distL="114300" distR="114300" simplePos="0" relativeHeight="251658240" behindDoc="1" locked="0" layoutInCell="1" allowOverlap="1" wp14:anchorId="29A1AC56" wp14:editId="3A5D2719">
             <wp:simplePos x="0" y="0"/>
             <wp:positionH relativeFrom="column">
               <wp:posOffset>3629025</wp:posOffset>
@@ -170,7 +170,27 @@
     </w:p>
     <w:p>
       <w:r>
-        <w:t>The paper does a fantastic job showing various interesting ways of converting voluminous event types into graphs and other visual representations. This included splitting the events into different types: Network traces, security events, network activity context, user/asset context, network events and application logs. The image to the right shows 80 hours of network data on a network of 1020 hosts.</w:t>
+        <w:t xml:space="preserve">The paper does a </w:t>
+      </w:r>
+      <w:commentRangeStart w:id="0"/>
+      <w:r>
+        <w:t xml:space="preserve">fantastic </w:t>
+      </w:r>
+      <w:commentRangeEnd w:id="0"/>
+      <w:r>
+        <w:rPr>
+          <w:rStyle w:val="CommentReference"/>
+        </w:rPr>
+        <w:commentReference w:id="0"/>
+      </w:r>
+      <w:r>
+        <w:t xml:space="preserve">job showing various interesting ways of converting </w:t>
+      </w:r>
+      <w:r>
+        <w:t>vast quantities of</w:t>
+      </w:r>
+      <w:r>
+        <w:t xml:space="preserve"> event types into graphs and other visual representations. This included splitting the events into different types: Network traces, security events, network activity context, user/asset context, network events and application logs. The image to the right shows 80 hours of network data on a network of 1020 hosts.</w:t>
       </w:r>
       <w:r>
         <w:t xml:space="preserve"> The internal network is represented by the grid on the left, and external servers by squares on the right, wit square size denoting the level of activity. This is not extremely obvious upon first look.</w:t>
@@ -186,8 +206,9 @@
       <w:r>
         <w:t>coming from potentially unwelcome sources. If this data were formatted as an easily formatted excel table for example, we could apply filters very easily to look for patterns in data.</w:t>
       </w:r>
-    </w:p>
-    <w:p>
+      <w:r>
+        <w:t xml:space="preserve">  </w:t>
+      </w:r>
       <w:r>
         <w:t>This is a common theme in the paper, where visualisations show what at first seems to be useful information, but allows little to no exploration of potential anomalies once identified short of digging through raw data.</w:t>
       </w:r>
@@ -256,7 +277,7 @@
         <w:lastRenderedPageBreak/>
         <w:t xml:space="preserve">- URL: </w:t>
       </w:r>
-      <w:hyperlink r:id="rId7" w:history="1">
+      <w:hyperlink r:id="rId9" w:history="1">
         <w:r>
           <w:rPr>
             <w:rStyle w:val="Hyperlink"/>
@@ -287,7 +308,23 @@
       </w:r>
       <w:proofErr w:type="spellEnd"/>
       <w:r>
-        <w:t>, Lucila Ohno-Machado, Wendy W Chapman</w:t>
+        <w:t xml:space="preserve">, </w:t>
+      </w:r>
+      <w:proofErr w:type="spellStart"/>
+      <w:r>
+        <w:t>Lucila</w:t>
+      </w:r>
+      <w:proofErr w:type="spellEnd"/>
+      <w:r>
+        <w:t xml:space="preserve"> </w:t>
+      </w:r>
+      <w:proofErr w:type="spellStart"/>
+      <w:r>
+        <w:t>Ohno</w:t>
+      </w:r>
+      <w:proofErr w:type="spellEnd"/>
+      <w:r>
+        <w:t>-Machado, Wendy W Chapman</w:t>
       </w:r>
       <w:r>
         <w:br/>
@@ -307,45 +344,40 @@
         <w:t xml:space="preserve">This introduction to Natural Language Processing acts as an overview of common machine-learning approaches currently being used and possible future directions of NLP, as well as some of the associations with IR – Information Retrieval. </w:t>
       </w:r>
       <w:r>
-        <w:t xml:space="preserve">One of the first things defined is that of statistical NLP –NLP based on machine learning methods, learning via large annotated bodies of text which provided the standard they were looking to achieve.  </w:t>
+        <w:t>One of the first things defined is that of statistical NLP –NLP based on machine learning methods, learning via large annotated bodies of text which provided the standard they were looking to achieve.  The paper quickly becomes complex, looking into data driven approaches to NLP</w:t>
+      </w:r>
+      <w:r>
+        <w:t xml:space="preserve"> and their drawbacks</w:t>
+      </w:r>
+      <w:r>
+        <w:t xml:space="preserve"> such as Hidden Markov Models</w:t>
+      </w:r>
+      <w:r>
+        <w:t xml:space="preserve"> (HMMs)</w:t>
+      </w:r>
+      <w:r>
+        <w:t xml:space="preserve">, which is a system where variables can switch between several states and generate </w:t>
+      </w:r>
+      <w:r>
+        <w:t>possible outputs. The issue with HMM’s is that we can only see the output, not the process at it takes to comes to that output.</w:t>
       </w:r>
     </w:p>
     <w:p>
       <w:r>
-        <w:t>The paper quickly becomes complex, looking into data driven approaches to NLP</w:t>
-      </w:r>
-      <w:r>
-        <w:t xml:space="preserve"> and their drawbacks</w:t>
-      </w:r>
-      <w:r>
-        <w:t xml:space="preserve"> such as Hidden Markov Models</w:t>
-      </w:r>
-      <w:r>
-        <w:t xml:space="preserve"> (HMMs)</w:t>
-      </w:r>
-      <w:r>
-        <w:t xml:space="preserve">, which is a system where variables can switch between several states and generate </w:t>
-      </w:r>
-      <w:r>
-        <w:t>possible outputs. The issue with HMM’s is that we can only see the output, not the process at it takes to comes to that output.</w:t>
+        <w:t>While this paper is primarily looking into NLP, it more looks into the methods of machine learning that could be applied to NLP. However, it still lists and explains a good number of NLP sub-problems which, while primarily aimed toward the medical field, are still relevant in computer science, such as sentence boundary detection and morphological decomposition – The act of separating words into smaller words.</w:t>
       </w:r>
     </w:p>
     <w:p>
       <w:r>
-        <w:t>While this paper is primarily looking into NLP, it more looks into the methods of machine learning that could be applied to NLP. However, it still lists and explain</w:t>
-      </w:r>
-      <w:bookmarkStart w:id="0" w:name="_GoBack"/>
-      <w:bookmarkEnd w:id="0"/>
-      <w:r>
-        <w:t>s a good number of NLP sub-problems which, while primarily aimed toward the medical field, are still relevant in computer science, such as sentence boundary detection and morphological decomposition – The act of separating words into smaller words.</w:t>
-      </w:r>
-    </w:p>
-    <w:p>
-      <w:r>
         <w:t xml:space="preserve">The paper also has an interesting section focussing on the future of artificial intelligence and NLP, </w:t>
       </w:r>
       <w:r>
-        <w:t xml:space="preserve">quoting heavily IBM’s Watson supercomputer and its attempt at beating humans in the game Jeopardy. With 16TB ram, Watson is designed to hold all of reference content in memory, as opposed to being disk-I/O-bound, which makes its seek time exceptionally slow. However, Watson can be easily misled with certain questions – Asking it “Which US city has two airports, one named after a World War II Battle, the other after a World War II Hero?” would be a multi-step process which Watson could not answer, as the reference content used for machine learning was structured as one sentence question and answers (“What/who is/are X?”). </w:t>
+        <w:t xml:space="preserve">quoting heavily IBM’s Watson supercomputer and its attempt at beating humans in the game Jeopardy. With 16TB ram, </w:t>
+      </w:r>
+      <w:bookmarkStart w:id="1" w:name="_GoBack"/>
+      <w:bookmarkEnd w:id="1"/>
+      <w:r>
+        <w:t xml:space="preserve">Watson is designed to hold all of reference content in memory, as opposed to being disk-I/O-bound, which makes its seek time exceptionally slow. However, Watson can be easily misled with certain questions – Asking it “Which US city has two airports, one named after a World War II Battle, the other after a World War II Hero?” would be a multi-step process which Watson could not answer, as the reference content used for machine learning was structured as one sentence question and answers (“What/who is/are X?”). </w:t>
       </w:r>
     </w:p>
     <w:p>
@@ -500,8 +532,77 @@
 </w:document>
 </file>
 
+<file path=word/comments.xml><?xml version="1.0" encoding="utf-8"?>
+<w:comments xmlns:wpc="http://schemas.microsoft.com/office/word/2010/wordprocessingCanvas" xmlns:mo="http://schemas.microsoft.com/office/mac/office/2008/main" xmlns:mc="http://schemas.openxmlformats.org/markup-compatibility/2006" xmlns:mv="urn:schemas-microsoft-com:mac:vml" xmlns:o="urn:schemas-microsoft-com:office:office" xmlns:r="http://schemas.openxmlformats.org/officeDocument/2006/relationships" xmlns:m="http://schemas.openxmlformats.org/officeDocument/2006/math" xmlns:v="urn:schemas-microsoft-com:vml" xmlns:wp14="http://schemas.microsoft.com/office/word/2010/wordprocessingDrawing" xmlns:wp="http://schemas.openxmlformats.org/drawingml/2006/wordprocessingDrawing" xmlns:w10="urn:schemas-microsoft-com:office:word" xmlns:w="http://schemas.openxmlformats.org/wordprocessingml/2006/main" xmlns:w14="http://schemas.microsoft.com/office/word/2010/wordml" xmlns:w15="http://schemas.microsoft.com/office/word/2012/wordml" xmlns:wpg="http://schemas.microsoft.com/office/word/2010/wordprocessingGroup" xmlns:wpi="http://schemas.microsoft.com/office/word/2010/wordprocessingInk" xmlns:wne="http://schemas.microsoft.com/office/word/2006/wordml" xmlns:wps="http://schemas.microsoft.com/office/word/2010/wordprocessingShape" mc:Ignorable="w14 w15 wp14">
+  <w:comment w:id="0" w:author="Brett Lempereur" w:date="2016-10-24T11:11:00Z" w:initials="BL">
+    <w:p>
+      <w:pPr>
+        <w:pStyle w:val="CommentText"/>
+      </w:pPr>
+      <w:r>
+        <w:rPr>
+          <w:rStyle w:val="CommentReference"/>
+        </w:rPr>
+        <w:annotationRef/>
+      </w:r>
+      <w:r>
+        <w:drawing>
+          <wp:inline distT="0" distB="0" distL="0" distR="0" wp14:anchorId="1DC3863B" wp14:editId="71013995">
+            <wp:extent cx="2819400" cy="2540000"/>
+            <wp:effectExtent l="0" t="0" r="0" b="0"/>
+            <wp:docPr id="2" name="Picture 2"/>
+            <wp:cNvGraphicFramePr>
+              <a:graphicFrameLocks xmlns:a="http://schemas.openxmlformats.org/drawingml/2006/main" noChangeAspect="1"/>
+            </wp:cNvGraphicFramePr>
+            <a:graphic xmlns:a="http://schemas.openxmlformats.org/drawingml/2006/main">
+              <a:graphicData uri="http://schemas.openxmlformats.org/drawingml/2006/picture">
+                <pic:pic xmlns:pic="http://schemas.openxmlformats.org/drawingml/2006/picture">
+                  <pic:nvPicPr>
+                    <pic:cNvPr id="1" name=""/>
+                    <pic:cNvPicPr/>
+                  </pic:nvPicPr>
+                  <pic:blipFill>
+                    <a:blip r:embed="rId1"/>
+                    <a:stretch>
+                      <a:fillRect/>
+                    </a:stretch>
+                  </pic:blipFill>
+                  <pic:spPr>
+                    <a:xfrm>
+                      <a:off x="0" y="0"/>
+                      <a:ext cx="2819400" cy="2540000"/>
+                    </a:xfrm>
+                    <a:prstGeom prst="rect">
+                      <a:avLst/>
+                    </a:prstGeom>
+                  </pic:spPr>
+                </pic:pic>
+              </a:graphicData>
+            </a:graphic>
+          </wp:inline>
+        </w:drawing>
+      </w:r>
+    </w:p>
+  </w:comment>
+</w:comments>
+</file>
+
+<file path=word/commentsExtended.xml><?xml version="1.0" encoding="utf-8"?>
+<w15:commentsEx xmlns:wpc="http://schemas.microsoft.com/office/word/2010/wordprocessingCanvas" xmlns:mo="http://schemas.microsoft.com/office/mac/office/2008/main" xmlns:mc="http://schemas.openxmlformats.org/markup-compatibility/2006" xmlns:mv="urn:schemas-microsoft-com:mac:vml" xmlns:o="urn:schemas-microsoft-com:office:office" xmlns:r="http://schemas.openxmlformats.org/officeDocument/2006/relationships" xmlns:m="http://schemas.openxmlformats.org/officeDocument/2006/math" xmlns:v="urn:schemas-microsoft-com:vml" xmlns:wp14="http://schemas.microsoft.com/office/word/2010/wordprocessingDrawing" xmlns:wp="http://schemas.openxmlformats.org/drawingml/2006/wordprocessingDrawing" xmlns:w10="urn:schemas-microsoft-com:office:word" xmlns:w="http://schemas.openxmlformats.org/wordprocessingml/2006/main" xmlns:w14="http://schemas.microsoft.com/office/word/2010/wordml" xmlns:w15="http://schemas.microsoft.com/office/word/2012/wordml" xmlns:wpg="http://schemas.microsoft.com/office/word/2010/wordprocessingGroup" xmlns:wpi="http://schemas.microsoft.com/office/word/2010/wordprocessingInk" xmlns:wne="http://schemas.microsoft.com/office/word/2006/wordml" xmlns:wps="http://schemas.microsoft.com/office/word/2010/wordprocessingShape" mc:Ignorable="w14 w15 wp14">
+  <w15:commentEx w15:paraId="36BD7349" w15:done="0"/>
+</w15:commentsEx>
+</file>
+
+<file path=word/people.xml><?xml version="1.0" encoding="utf-8"?>
+<w15:people xmlns:wpc="http://schemas.microsoft.com/office/word/2010/wordprocessingCanvas" xmlns:mo="http://schemas.microsoft.com/office/mac/office/2008/main" xmlns:mc="http://schemas.openxmlformats.org/markup-compatibility/2006" xmlns:mv="urn:schemas-microsoft-com:mac:vml" xmlns:o="urn:schemas-microsoft-com:office:office" xmlns:r="http://schemas.openxmlformats.org/officeDocument/2006/relationships" xmlns:m="http://schemas.openxmlformats.org/officeDocument/2006/math" xmlns:v="urn:schemas-microsoft-com:vml" xmlns:wp14="http://schemas.microsoft.com/office/word/2010/wordprocessingDrawing" xmlns:wp="http://schemas.openxmlformats.org/drawingml/2006/wordprocessingDrawing" xmlns:w10="urn:schemas-microsoft-com:office:word" xmlns:w="http://schemas.openxmlformats.org/wordprocessingml/2006/main" xmlns:w14="http://schemas.microsoft.com/office/word/2010/wordml" xmlns:w15="http://schemas.microsoft.com/office/word/2012/wordml" xmlns:wpg="http://schemas.microsoft.com/office/word/2010/wordprocessingGroup" xmlns:wpi="http://schemas.microsoft.com/office/word/2010/wordprocessingInk" xmlns:wne="http://schemas.microsoft.com/office/word/2006/wordml" xmlns:wps="http://schemas.microsoft.com/office/word/2010/wordprocessingShape" mc:Ignorable="w14 w15 wp14">
+  <w15:person w15:author="Brett Lempereur">
+    <w15:presenceInfo w15:providerId="Windows Live" w15:userId="612a1829379ba2d8"/>
+  </w15:person>
+</w15:people>
+</file>
+
 <file path=word/styles.xml><?xml version="1.0" encoding="utf-8"?>
-<w:styles xmlns:mc="http://schemas.openxmlformats.org/markup-compatibility/2006" xmlns:r="http://schemas.openxmlformats.org/officeDocument/2006/relationships" xmlns:w="http://schemas.openxmlformats.org/wordprocessingml/2006/main" xmlns:w14="http://schemas.microsoft.com/office/word/2010/wordml" xmlns:w15="http://schemas.microsoft.com/office/word/2012/wordml" xmlns:w16se="http://schemas.microsoft.com/office/word/2015/wordml/symex" mc:Ignorable="w14 w15 w16se">
+<w:styles xmlns:mc="http://schemas.openxmlformats.org/markup-compatibility/2006" xmlns:r="http://schemas.openxmlformats.org/officeDocument/2006/relationships" xmlns:w="http://schemas.openxmlformats.org/wordprocessingml/2006/main" xmlns:w14="http://schemas.microsoft.com/office/word/2010/wordml" xmlns:w15="http://schemas.microsoft.com/office/word/2012/wordml" mc:Ignorable="w14 w15">
   <w:docDefaults>
     <w:rPrDefault>
       <w:rPr>
@@ -517,7 +618,7 @@
       </w:pPr>
     </w:pPrDefault>
   </w:docDefaults>
-  <w:latentStyles w:defLockedState="0" w:defUIPriority="99" w:defSemiHidden="0" w:defUnhideWhenUsed="0" w:defQFormat="0" w:count="374">
+  <w:latentStyles w:defLockedState="0" w:defUIPriority="99" w:defSemiHidden="0" w:defUnhideWhenUsed="0" w:defQFormat="0" w:count="382">
     <w:lsdException w:name="Normal" w:uiPriority="0" w:qFormat="1"/>
     <w:lsdException w:name="heading 1" w:uiPriority="9" w:qFormat="1"/>
     <w:lsdException w:name="heading 2" w:semiHidden="1" w:uiPriority="9" w:unhideWhenUsed="1" w:qFormat="1"/>
@@ -891,7 +992,6 @@
     <w:lsdException w:name="List Table 7 Colorful Accent 6" w:uiPriority="52"/>
     <w:lsdException w:name="Mention" w:semiHidden="1" w:unhideWhenUsed="1"/>
     <w:lsdException w:name="Smart Hyperlink" w:semiHidden="1" w:unhideWhenUsed="1"/>
-    <w:lsdException w:name="Hashtag" w:semiHidden="1" w:unhideWhenUsed="1"/>
   </w:latentStyles>
   <w:style w:type="paragraph" w:default="1" w:styleId="Normal">
     <w:name w:val="Normal"/>
@@ -954,6 +1054,106 @@
       <w:sz w:val="24"/>
       <w:szCs w:val="24"/>
       <w:lang w:eastAsia="en-GB"/>
+    </w:rPr>
+  </w:style>
+  <w:style w:type="character" w:styleId="CommentReference">
+    <w:name w:val="annotation reference"/>
+    <w:basedOn w:val="DefaultParagraphFont"/>
+    <w:uiPriority w:val="99"/>
+    <w:semiHidden/>
+    <w:unhideWhenUsed/>
+    <w:rsid w:val="00FB3D98"/>
+    <w:rPr>
+      <w:sz w:val="18"/>
+      <w:szCs w:val="18"/>
+    </w:rPr>
+  </w:style>
+  <w:style w:type="paragraph" w:styleId="CommentText">
+    <w:name w:val="annotation text"/>
+    <w:basedOn w:val="Normal"/>
+    <w:link w:val="CommentTextChar"/>
+    <w:uiPriority w:val="99"/>
+    <w:semiHidden/>
+    <w:unhideWhenUsed/>
+    <w:rsid w:val="00FB3D98"/>
+    <w:pPr>
+      <w:spacing w:line="240" w:lineRule="auto"/>
+    </w:pPr>
+    <w:rPr>
+      <w:sz w:val="24"/>
+      <w:szCs w:val="24"/>
+    </w:rPr>
+  </w:style>
+  <w:style w:type="character" w:customStyle="1" w:styleId="CommentTextChar">
+    <w:name w:val="Comment Text Char"/>
+    <w:basedOn w:val="DefaultParagraphFont"/>
+    <w:link w:val="CommentText"/>
+    <w:uiPriority w:val="99"/>
+    <w:semiHidden/>
+    <w:rsid w:val="00FB3D98"/>
+    <w:rPr>
+      <w:sz w:val="24"/>
+      <w:szCs w:val="24"/>
+    </w:rPr>
+  </w:style>
+  <w:style w:type="paragraph" w:styleId="CommentSubject">
+    <w:name w:val="annotation subject"/>
+    <w:basedOn w:val="CommentText"/>
+    <w:next w:val="CommentText"/>
+    <w:link w:val="CommentSubjectChar"/>
+    <w:uiPriority w:val="99"/>
+    <w:semiHidden/>
+    <w:unhideWhenUsed/>
+    <w:rsid w:val="00FB3D98"/>
+    <w:rPr>
+      <w:b/>
+      <w:bCs/>
+      <w:sz w:val="20"/>
+      <w:szCs w:val="20"/>
+    </w:rPr>
+  </w:style>
+  <w:style w:type="character" w:customStyle="1" w:styleId="CommentSubjectChar">
+    <w:name w:val="Comment Subject Char"/>
+    <w:basedOn w:val="CommentTextChar"/>
+    <w:link w:val="CommentSubject"/>
+    <w:uiPriority w:val="99"/>
+    <w:semiHidden/>
+    <w:rsid w:val="00FB3D98"/>
+    <w:rPr>
+      <w:b/>
+      <w:bCs/>
+      <w:sz w:val="20"/>
+      <w:szCs w:val="20"/>
+    </w:rPr>
+  </w:style>
+  <w:style w:type="paragraph" w:styleId="BalloonText">
+    <w:name w:val="Balloon Text"/>
+    <w:basedOn w:val="Normal"/>
+    <w:link w:val="BalloonTextChar"/>
+    <w:uiPriority w:val="99"/>
+    <w:semiHidden/>
+    <w:unhideWhenUsed/>
+    <w:rsid w:val="00FB3D98"/>
+    <w:pPr>
+      <w:spacing w:after="0" w:line="240" w:lineRule="auto"/>
+    </w:pPr>
+    <w:rPr>
+      <w:rFonts w:ascii="Times New Roman" w:hAnsi="Times New Roman" w:cs="Times New Roman"/>
+      <w:sz w:val="18"/>
+      <w:szCs w:val="18"/>
+    </w:rPr>
+  </w:style>
+  <w:style w:type="character" w:customStyle="1" w:styleId="BalloonTextChar">
+    <w:name w:val="Balloon Text Char"/>
+    <w:basedOn w:val="DefaultParagraphFont"/>
+    <w:link w:val="BalloonText"/>
+    <w:uiPriority w:val="99"/>
+    <w:semiHidden/>
+    <w:rsid w:val="00FB3D98"/>
+    <w:rPr>
+      <w:rFonts w:ascii="Times New Roman" w:hAnsi="Times New Roman" w:cs="Times New Roman"/>
+      <w:sz w:val="18"/>
+      <w:szCs w:val="18"/>
     </w:rPr>
   </w:style>
 </w:styles>
@@ -1259,7 +1459,7 @@
 </file>
 
 <file path=customXml/itemProps1.xml><?xml version="1.0" encoding="utf-8"?>
-<ds:datastoreItem xmlns:ds="http://schemas.openxmlformats.org/officeDocument/2006/customXml" ds:itemID="{285CF308-B9F0-48DC-8F73-A4003245555D}">
+<ds:datastoreItem xmlns:ds="http://schemas.openxmlformats.org/officeDocument/2006/customXml" ds:itemID="{4F5BEBA5-3CB5-B042-97BF-C829CD73A48E}">
   <ds:schemaRefs>
     <ds:schemaRef ds:uri="http://schemas.openxmlformats.org/officeDocument/2006/bibliography"/>
   </ds:schemaRefs>

</xml_diff>